<commit_message>
update to server triage list
</commit_message>
<xml_diff>
--- a/meeting-notes/Server Triage Checklist.docx
+++ b/meeting-notes/Server Triage Checklist.docx
@@ -73,15 +73,7 @@
           <w:color w:val="111111"/>
           <w:shd w:val="clear" w:color="auto" w:fill="FFFFFF"/>
         </w:rPr>
-        <w:t>Log4Shell</w:t>
-      </w:r>
-      <w:r>
-        <w:rPr>
-          <w:rFonts w:ascii="Arial" w:hAnsi="Arial" w:cs="Arial"/>
-          <w:color w:val="111111"/>
-          <w:shd w:val="clear" w:color="auto" w:fill="FFFFFF"/>
-        </w:rPr>
-        <w:t>/ZeroLogin/etc.</w:t>
+        <w:t>Log4Shell/ZeroLogin/etc.</w:t>
       </w:r>
       <w:r>
         <w:t>,</w:t>
@@ -549,13 +541,7 @@
         <w:pStyle w:val="Heading3"/>
       </w:pPr>
       <w:r>
-        <w:t xml:space="preserve">Section </w:t>
-      </w:r>
-      <w:r>
-        <w:t>2</w:t>
-      </w:r>
-      <w:r>
-        <w:t xml:space="preserve">: </w:t>
+        <w:t xml:space="preserve">Section 2: </w:t>
       </w:r>
       <w:r>
         <w:t>Object Permissions</w:t>
@@ -789,13 +775,7 @@
         <w:pStyle w:val="Heading3"/>
       </w:pPr>
       <w:r>
-        <w:t xml:space="preserve">Section </w:t>
-      </w:r>
-      <w:r>
-        <w:t>3</w:t>
-      </w:r>
-      <w:r>
-        <w:t xml:space="preserve">: </w:t>
+        <w:t xml:space="preserve">Section 3: </w:t>
       </w:r>
       <w:r>
         <w:t>Services</w:t>
@@ -977,19 +957,15 @@
         <w:pStyle w:val="Heading3"/>
       </w:pPr>
       <w:r>
-        <w:t xml:space="preserve">Section </w:t>
-      </w:r>
-      <w:r>
-        <w:t>4</w:t>
-      </w:r>
-      <w:r>
-        <w:t xml:space="preserve">: </w:t>
-      </w:r>
-      <w:r>
-        <w:t>Listening Processes</w:t>
+        <w:t>Section 4: Listening Processes</w:t>
       </w:r>
     </w:p>
     <w:p/>
+    <w:p>
+      <w:r>
+        <w:t>What processes are listening for network connections?</w:t>
+      </w:r>
+    </w:p>
     <w:p>
       <w:pPr>
         <w:pStyle w:val="ListParagraph"/>
@@ -999,34 +975,142 @@
         </w:numPr>
       </w:pPr>
       <w:r>
-        <w:t>What processes are listening for network connections</w:t>
-      </w:r>
-      <w:r>
-        <w:t xml:space="preserve"> (bash)</w:t>
-      </w:r>
-      <w:r>
-        <w:t>?</w:t>
+        <w:t xml:space="preserve">Using </w:t>
+      </w:r>
+      <w:r>
+        <w:rPr>
+          <w:rStyle w:val="CodeChar"/>
+        </w:rPr>
+        <w:t>netstat</w:t>
       </w:r>
       <w:r>
         <w:br/>
       </w:r>
       <w:r>
         <w:rPr>
+          <w:rStyle w:val="CodeChar"/>
+        </w:rPr>
+        <w:t xml:space="preserve">netstat </w:t>
+      </w:r>
+      <w:r>
+        <w:rPr>
+          <w:rStyle w:val="CodeChar"/>
+        </w:rPr>
+        <w:t>-</w:t>
+      </w:r>
+      <w:r>
+        <w:rPr>
+          <w:rStyle w:val="CodeChar"/>
+        </w:rPr>
+        <w:t>anp | grep</w:t>
+      </w:r>
+      <w:r>
+        <w:rPr>
+          <w:rStyle w:val="CodeChar"/>
+        </w:rPr>
+        <w:t xml:space="preserve"> -E</w:t>
+      </w:r>
+      <w:r>
+        <w:rPr>
+          <w:rStyle w:val="CodeChar"/>
+        </w:rPr>
+        <w:t xml:space="preserve"> </w:t>
+      </w:r>
+      <w:r>
+        <w:rPr>
+          <w:rStyle w:val="CodeChar"/>
+        </w:rPr>
+        <w:t>"\b</w:t>
+      </w:r>
+      <w:r>
+        <w:rPr>
+          <w:rStyle w:val="CodeChar"/>
+        </w:rPr>
+        <w:t>LISTEN</w:t>
+      </w:r>
+      <w:r>
+        <w:rPr>
+          <w:rStyle w:val="CodeChar"/>
+        </w:rPr>
+        <w:t>\b"</w:t>
+      </w:r>
+    </w:p>
+    <w:p>
+      <w:pPr>
+        <w:ind w:left="1080"/>
+        <w:rPr>
           <w:rFonts w:ascii="Courier New" w:hAnsi="Courier New" w:cs="Courier New"/>
         </w:rPr>
-        <w:t xml:space="preserve">netstat </w:t>
-      </w:r>
+      </w:pPr>
       <w:r>
         <w:rPr>
           <w:rFonts w:ascii="Courier New" w:hAnsi="Courier New" w:cs="Courier New"/>
         </w:rPr>
-        <w:t>-</w:t>
+        <w:t>–a means show all sockets</w:t>
       </w:r>
       <w:r>
         <w:rPr>
           <w:rFonts w:ascii="Courier New" w:hAnsi="Courier New" w:cs="Courier New"/>
         </w:rPr>
-        <w:t>anp | grep LISTEN</w:t>
+        <w:br/>
+      </w:r>
+      <w:r>
+        <w:rPr>
+          <w:rFonts w:ascii="Courier New" w:hAnsi="Courier New" w:cs="Courier New"/>
+        </w:rPr>
+        <w:t>–n means show numbers, not names</w:t>
+      </w:r>
+      <w:r>
+        <w:rPr>
+          <w:rFonts w:ascii="Courier New" w:hAnsi="Courier New" w:cs="Courier New"/>
+        </w:rPr>
+        <w:br/>
+      </w:r>
+      <w:r>
+        <w:rPr>
+          <w:rFonts w:ascii="Courier New" w:hAnsi="Courier New" w:cs="Courier New"/>
+        </w:rPr>
+        <w:t>–p means show process listening on the socket</w:t>
+      </w:r>
+    </w:p>
+    <w:p>
+      <w:pPr>
+        <w:ind w:left="720"/>
+        <w:rPr>
+          <w:rFonts w:ascii="Courier New" w:hAnsi="Courier New" w:cs="Courier New"/>
+        </w:rPr>
+      </w:pPr>
+      <w:r>
+        <w:rPr>
+          <w:rFonts w:ascii="Courier New" w:hAnsi="Courier New" w:cs="Courier New"/>
+        </w:rPr>
+        <w:t xml:space="preserve">The results are piped to the </w:t>
+      </w:r>
+      <w:r>
+        <w:rPr>
+          <w:rStyle w:val="CodeChar"/>
+        </w:rPr>
+        <w:t>grep</w:t>
+      </w:r>
+      <w:r>
+        <w:rPr>
+          <w:rFonts w:ascii="Courier New" w:hAnsi="Courier New" w:cs="Courier New"/>
+        </w:rPr>
+        <w:t xml:space="preserve"> command.</w:t>
+      </w:r>
+    </w:p>
+    <w:p>
+      <w:pPr>
+        <w:ind w:left="720" w:firstLine="360"/>
+        <w:rPr>
+          <w:rFonts w:ascii="Courier New" w:hAnsi="Courier New" w:cs="Courier New"/>
+        </w:rPr>
+      </w:pPr>
+      <w:r>
+        <w:rPr>
+          <w:rFonts w:ascii="Courier New" w:hAnsi="Courier New" w:cs="Courier New"/>
+        </w:rPr>
+        <w:t>-E means use enhanced regex search patterns</w:t>
       </w:r>
     </w:p>
     <w:p>
@@ -1037,71 +1121,118 @@
         <w:rPr>
           <w:rFonts w:ascii="Courier New" w:hAnsi="Courier New" w:cs="Courier New"/>
         </w:rPr>
-        <w:t>–a means show all sockets</w:t>
+        <w:t xml:space="preserve">The special character </w:t>
+      </w:r>
+      <w:r>
+        <w:rPr>
+          <w:rStyle w:val="CodeChar"/>
+        </w:rPr>
+        <w:t>\b</w:t>
       </w:r>
       <w:r>
         <w:rPr>
           <w:rFonts w:ascii="Courier New" w:hAnsi="Courier New" w:cs="Courier New"/>
         </w:rPr>
+        <w:t xml:space="preserve"> stands for a "word boundary," such as whitespace or punctuation. So the search pattern </w:t>
+      </w:r>
+      <w:r>
+        <w:rPr>
+          <w:rStyle w:val="CodeChar"/>
+        </w:rPr>
+        <w:t>\bLISTEN\b</w:t>
+      </w:r>
+      <w:r>
+        <w:rPr>
+          <w:rFonts w:ascii="Courier New" w:hAnsi="Courier New" w:cs="Courier New"/>
+        </w:rPr>
+        <w:t xml:space="preserve"> searches for "a word boundary, followed by the string </w:t>
+      </w:r>
+      <w:r>
+        <w:rPr>
+          <w:rStyle w:val="CodeChar"/>
+        </w:rPr>
+        <w:t>LISTEN</w:t>
+      </w:r>
+      <w:r>
+        <w:rPr>
+          <w:rFonts w:ascii="Courier New" w:hAnsi="Courier New" w:cs="Courier New"/>
+        </w:rPr>
+        <w:t xml:space="preserve">, followed by another word boundary. In plain English, this means "the string </w:t>
+      </w:r>
+      <w:r>
+        <w:rPr>
+          <w:rStyle w:val="CodeChar"/>
+        </w:rPr>
+        <w:t>LISTEN</w:t>
+      </w:r>
+      <w:r>
+        <w:rPr>
+          <w:rFonts w:ascii="Courier New" w:hAnsi="Courier New" w:cs="Courier New"/>
+        </w:rPr>
+        <w:t xml:space="preserve"> as a whole word."</w:t>
+      </w:r>
+    </w:p>
+    <w:p>
+      <w:pPr>
+        <w:pStyle w:val="ListParagraph"/>
+        <w:numPr>
+          <w:ilvl w:val="0"/>
+          <w:numId w:val="44"/>
+        </w:numPr>
+      </w:pPr>
+      <w:r>
+        <w:t>Using ss</w:t>
+      </w:r>
+      <w:r>
         <w:br/>
       </w:r>
+    </w:p>
+    <w:p>
+      <w:pPr>
+        <w:pStyle w:val="ListParagraph"/>
+        <w:numPr>
+          <w:ilvl w:val="0"/>
+          <w:numId w:val="44"/>
+        </w:numPr>
+      </w:pPr>
+      <w:r>
+        <w:t xml:space="preserve">Using </w:t>
+      </w:r>
+      <w:r>
+        <w:rPr>
+          <w:rStyle w:val="CodeChar"/>
+        </w:rPr>
+        <w:t>lsof</w:t>
+      </w:r>
+      <w:r>
+        <w:rPr>
+          <w:rStyle w:val="CodeChar"/>
+        </w:rPr>
+        <w:br/>
+      </w:r>
+      <w:r>
+        <w:rPr>
+          <w:rStyle w:val="CodeChar"/>
+        </w:rPr>
+        <w:t>lsof -nP -iTCP -sTCP:LISTEN</w:t>
+      </w:r>
+    </w:p>
+    <w:p>
       <w:r>
         <w:rPr>
           <w:rFonts w:ascii="Courier New" w:hAnsi="Courier New" w:cs="Courier New"/>
         </w:rPr>
-        <w:t>–n means show numbers, not names</w:t>
+        <w:t>How can you reconcile the output of the netstat and lsof commands?</w:t>
+      </w:r>
+    </w:p>
+    <w:p>
+      <w:r>
+        <w:t xml:space="preserve">What processes are listening for network connections </w:t>
       </w:r>
       <w:r>
         <w:rPr>
           <w:rFonts w:ascii="Courier New" w:hAnsi="Courier New" w:cs="Courier New"/>
         </w:rPr>
-        <w:br/>
-      </w:r>
-      <w:r>
-        <w:rPr>
-          <w:rFonts w:ascii="Courier New" w:hAnsi="Courier New" w:cs="Courier New"/>
-        </w:rPr>
-        <w:t>–p means show process listening on the socket</w:t>
-      </w:r>
-    </w:p>
-    <w:p>
-      <w:r>
-        <w:rPr>
-          <w:rFonts w:ascii="Courier New" w:hAnsi="Courier New" w:cs="Courier New"/>
-        </w:rPr>
-        <w:t>lsof | grep LISTEN</w:t>
-      </w:r>
-    </w:p>
-    <w:p>
-      <w:r>
-        <w:rPr>
-          <w:rFonts w:ascii="Courier New" w:hAnsi="Courier New" w:cs="Courier New"/>
-        </w:rPr>
-        <w:t>Extra credit</w:t>
-      </w:r>
-      <w:r>
-        <w:rPr>
-          <w:rFonts w:ascii="Courier New" w:hAnsi="Courier New" w:cs="Courier New"/>
-        </w:rPr>
-        <w:t>!!!</w:t>
-      </w:r>
-    </w:p>
-    <w:p>
-      <w:r>
-        <w:rPr>
-          <w:rFonts w:ascii="Courier New" w:hAnsi="Courier New" w:cs="Courier New"/>
-        </w:rPr>
-        <w:t>How can you reconcile the output of the netstat and lsof commands?</w:t>
-      </w:r>
-    </w:p>
-    <w:p>
-      <w:r>
-        <w:t xml:space="preserve">What processes are listening for network connections </w:t>
-      </w:r>
-      <w:r>
-        <w:rPr>
-          <w:rFonts w:ascii="Courier New" w:hAnsi="Courier New" w:cs="Courier New"/>
-        </w:rPr>
         <w:t>(pwsh)</w:t>
       </w:r>
     </w:p>
@@ -1159,6 +1290,7 @@
     </w:p>
     <w:p>
       <w:r>
+        <w:lastRenderedPageBreak/>
         <w:t>java</w:t>
       </w:r>
     </w:p>
@@ -1181,7 +1313,6 @@
     <w:p/>
     <w:p>
       <w:r>
-        <w:lastRenderedPageBreak/>
         <w:t>Can you find all files that those shells and engines can execute (eg: .php)?</w:t>
       </w:r>
     </w:p>
@@ -1206,25 +1337,7 @@
         <w:rPr>
           <w:rFonts w:ascii="Courier New" w:hAnsi="Courier New" w:cs="Courier New"/>
         </w:rPr>
-        <w:t>text_files=$(</w:t>
-      </w:r>
-      <w:r>
-        <w:rPr>
-          <w:rFonts w:ascii="Courier New" w:hAnsi="Courier New" w:cs="Courier New"/>
-        </w:rPr>
-        <w:t xml:space="preserve">find </w:t>
-      </w:r>
-      <w:r>
-        <w:rPr>
-          <w:rFonts w:ascii="Courier New" w:hAnsi="Courier New" w:cs="Courier New"/>
-        </w:rPr>
-        <w:t>/</w:t>
-      </w:r>
-      <w:r>
-        <w:rPr>
-          <w:rFonts w:ascii="Courier New" w:hAnsi="Courier New" w:cs="Courier New"/>
-        </w:rPr>
-        <w:t xml:space="preserve"> -type f -exec file --mime {} \; | sed -n '/[^:]*: text\//p'</w:t>
+        <w:t>text_files=$(find / -type f -exec file --mime {} \; | sed -n '/[^:]*: text\//p'</w:t>
       </w:r>
       <w:r>
         <w:rPr>
@@ -1383,6 +1496,7 @@
         </w:numPr>
       </w:pPr>
       <w:r>
+        <w:lastRenderedPageBreak/>
         <w:t>Look at the firewall rules to see if they’re blocking everything that’s not needed. This will eliminate unneeded attack surface.</w:t>
       </w:r>
     </w:p>
@@ -1439,7 +1553,6 @@
         <w:ind w:left="1440" w:firstLine="720"/>
       </w:pPr>
       <w:r>
-        <w:lastRenderedPageBreak/>
         <w:t># nano /etc/ssh/sshd_config</w:t>
       </w:r>
     </w:p>
@@ -1682,6 +1795,7 @@
         </w:numPr>
       </w:pPr>
       <w:r>
+        <w:lastRenderedPageBreak/>
         <w:t xml:space="preserve">Check the sudoers file for users that do not need to be there.  </w:t>
       </w:r>
       <w:r>
@@ -6340,6 +6454,7 @@
     <w:lsdException w:name="HTML Sample" w:semiHidden="1" w:unhideWhenUsed="1"/>
     <w:lsdException w:name="HTML Typewriter" w:semiHidden="1" w:unhideWhenUsed="1"/>
     <w:lsdException w:name="HTML Variable" w:semiHidden="1" w:unhideWhenUsed="1"/>
+    <w:lsdException w:name="Normal Table" w:semiHidden="1" w:unhideWhenUsed="1"/>
     <w:lsdException w:name="annotation subject" w:semiHidden="1" w:unhideWhenUsed="1"/>
     <w:lsdException w:name="No List" w:semiHidden="1" w:unhideWhenUsed="1"/>
     <w:lsdException w:name="Outline List 1" w:semiHidden="1" w:unhideWhenUsed="1"/>
@@ -6385,9 +6500,11 @@
     <w:lsdException w:name="Table Subtle 1" w:semiHidden="1" w:unhideWhenUsed="1"/>
     <w:lsdException w:name="Table Subtle 2" w:semiHidden="1" w:unhideWhenUsed="1"/>
     <w:lsdException w:name="Table Web 1" w:semiHidden="1" w:unhideWhenUsed="1"/>
+    <w:lsdException w:name="Table Web 2" w:semiHidden="1" w:unhideWhenUsed="1"/>
     <w:lsdException w:name="Table Web 3" w:semiHidden="1" w:unhideWhenUsed="1"/>
     <w:lsdException w:name="Balloon Text" w:semiHidden="1" w:unhideWhenUsed="1"/>
     <w:lsdException w:name="Table Grid" w:uiPriority="59"/>
+    <w:lsdException w:name="Table Theme" w:semiHidden="1" w:unhideWhenUsed="1"/>
     <w:lsdException w:name="Placeholder Text" w:semiHidden="1"/>
     <w:lsdException w:name="No Spacing" w:uiPriority="1" w:qFormat="1"/>
     <w:lsdException w:name="Light Shading" w:uiPriority="60"/>

</xml_diff>